<commit_message>
sửa báo cáo chình
</commit_message>
<xml_diff>
--- a/Báo Cáo/Phân tích hệ thống thi trực tuyến.docx
+++ b/Báo Cáo/Phân tích hệ thống thi trực tuyến.docx
@@ -4,213 +4,98 @@
   <w:body>
     <w:p>
       <w:r>
-        <w:t>Đặc tả:</w:t>
-      </w:r>
-      <w:r>
-        <w:t xml:space="preserve"> </w:t>
-      </w:r>
-      <w:r>
-        <w:t>duc sua</w:t>
-      </w:r>
-    </w:p>
-    <w:p>
-      <w:r>
-        <w:t>N</w:t>
-      </w:r>
-      <w:r>
-        <w:t xml:space="preserve">gười quản trị hệ thống sẽ </w:t>
-      </w:r>
-      <w:r>
-        <w:t>quản lý</w:t>
-      </w:r>
-      <w:r>
-        <w:t xml:space="preserve"> tài khoản cho học sinh và giáo </w:t>
-      </w:r>
-      <w:r>
-        <w:t>viên.</w:t>
-      </w:r>
-    </w:p>
-    <w:p>
-      <w:r>
-        <w:t>Lần đầu đăng nhập vào hệ thống giáo viên và học sinh sẽ phải cập thông tin cá nhân</w:t>
-      </w:r>
-    </w:p>
-    <w:p>
-      <w:r>
-        <w:t>Sau khi cấp giáo viên</w:t>
-      </w:r>
-      <w:r>
-        <w:t xml:space="preserve"> đăng nhập vào hệ thống</w:t>
-      </w:r>
-      <w:r>
-        <w:t xml:space="preserve"> sẽ</w:t>
-      </w:r>
-      <w:r>
-        <w:t xml:space="preserve"> được</w:t>
-      </w:r>
-      <w:r>
-        <w:t xml:space="preserve"> soạn đề thi </w:t>
-      </w:r>
-      <w:r>
-        <w:t xml:space="preserve">15p và 45p </w:t>
-      </w:r>
-      <w:r>
-        <w:t>và tạo phòng thi</w:t>
-      </w:r>
-      <w:r>
-        <w:t>, thêm học sinh</w:t>
-      </w:r>
-      <w:r>
-        <w:t xml:space="preserve"> vào lớp thi</w:t>
-      </w:r>
-      <w:r>
-        <w:t xml:space="preserve"> </w:t>
-      </w:r>
-    </w:p>
-    <w:p>
-      <w:r>
-        <w:t>Học sinh đăng nhập hệ thống này</w:t>
-      </w:r>
-      <w:r>
-        <w:t xml:space="preserve"> sẽ xem lịch thi, vào thi</w:t>
-      </w:r>
-      <w:r>
-        <w:t xml:space="preserve"> 15p, 45p và học kỳ</w:t>
-      </w:r>
-    </w:p>
-    <w:p>
-      <w:r>
-        <w:t xml:space="preserve">Đối với bài 15p và bài 45p </w:t>
-      </w:r>
-      <w:r>
-        <w:t>s</w:t>
-      </w:r>
-      <w:r>
-        <w:t xml:space="preserve">au khi </w:t>
-      </w:r>
-      <w:r>
-        <w:t xml:space="preserve">học sinh </w:t>
-      </w:r>
-      <w:r>
-        <w:t>nộp bài thi giáo viên sẽ xem vào chấm điểm các bài thi</w:t>
-      </w:r>
-      <w:r>
-        <w:t xml:space="preserve"> của giáo viên phụ trác</w:t>
-      </w:r>
-      <w:r>
-        <w:t>h</w:t>
-      </w:r>
-      <w:r>
-        <w:t xml:space="preserve"> hệ thống sẽ tự cập nhâp điểm thống quan mã học sinh của học sinh</w:t>
+        <w:t xml:space="preserve">Đặc tả: </w:t>
+      </w:r>
+    </w:p>
+    <w:p>
+      <w:r>
+        <w:t>Người quản trị hệ thống sẽ quản lý tài khoản cho học sinh và giáo viên.</w:t>
+      </w:r>
+    </w:p>
+    <w:p>
+      <w:r>
+        <w:t>Lần đầu đăng nhập vào hệ thống giáo viên và học sinh sẽ phải cập thông mật khẩu cá nhân</w:t>
+      </w:r>
+    </w:p>
+    <w:p>
+      <w:r>
+        <w:t xml:space="preserve">Sau khi được cấp TK, giáo viên đăng nhập vào hệ thống sẽ được soạn đề thi và tạo phòng thi 15p và 45p, thêm học sinh vào phòng thi (có ba trang thái là đang chờ thi, đang thi, đã thi xong) </w:t>
+      </w:r>
+    </w:p>
+    <w:p>
+      <w:r>
+        <w:t>Học sinh đăng nhập hệ thống này sẽ xem được lịch thi (sau khi được thêm vào phòng thi), vào thi các bài thi 15p, 45p và học kỳ</w:t>
+      </w:r>
+    </w:p>
+    <w:p>
+      <w:r>
+        <w:t>Đối với bài 15p và bài 45p, sau khi học sinh nộp bài thi hệ thống sẽ so sánh kết quả HS đã chọn với đáp án của câu hỏi để chấm điểm bài thi và hiện kết quả đúng cùng số điểm trên bài thi; học sinh được phép xem lại kết quả này khi kết thúc thời gian thi.</w:t>
+      </w:r>
+    </w:p>
+    <w:p>
+      <w:r>
+        <w:t>Phòng đào tạo khi tiếp nhận phúc khảo sẽ tạo lịch chấm lại cho giáo viên, cập nhật lên lịch công tác của giáo viên</w:t>
+      </w:r>
+    </w:p>
+    <w:p>
+      <w:r>
+        <w:t xml:space="preserve">Giáo viên sẽ xem lại bài thi đã yêu cầu phúc khảo. Nếu trường hợp kết quả HS chọn là đúng thì giáo viên cập nhật lại điểm của học sinh trên hệ thống, hệ thống sẽ thông báo lại cho học sinh. Nếu trường hợp kết quả HS chọn là sai thì sẽ thông báo cho học sinh là Bài thi đã được chấm đúng, kèm theo thông tin giao viên đã chấm bài </w:t>
+      </w:r>
+    </w:p>
+    <w:p>
+      <w:r>
+        <w:t>Khi thi học kỳ Giáo viên sẽ soạn đề thi học kỳ rồi gửi lên phòng đào tạo trường, phòng đào tạo sẽ chọn đề thi và tạo phòng thi học kỳ cho học sinh</w:t>
+      </w:r>
+    </w:p>
+    <w:p>
+      <w:r>
+        <w:t>Sau khi học sinh xem lại bài thi của mình nếu thấy bài bị chấm sai sẽ gửi yêu cầu phúc khảo</w:t>
+      </w:r>
+    </w:p>
+    <w:p>
+      <w:r>
+        <w:t>Giáo viên thông qua lịch công tác của mình sẽ biết được bài thi cần chấm và thời gian phải hoàn thành</w:t>
+      </w:r>
+    </w:p>
+    <w:p>
+      <w:r>
+        <w:t xml:space="preserve">Khi qua thời gian phúc khảo thì giáo viên sẽ tạo được báo cáo file word để gửi lên phòng đào tạo. </w:t>
+      </w:r>
+    </w:p>
+    <w:p>
+      <w:r>
+        <w:t xml:space="preserve">Trường hợp có giáo viên mới người quản trị sẽ thêm tài khoản cho giáo viên đó. </w:t>
+      </w:r>
+    </w:p>
+    <w:p>
+      <w:r>
+        <w:t>Trường hợp có giáo viên nghỉ việc người quản trị sẽ xoá thông tin của giáo viên đó</w:t>
       </w:r>
       <w:r>
         <w:t>.</w:t>
       </w:r>
-      <w:r>
-        <w:t xml:space="preserve">  </w:t>
-      </w:r>
-    </w:p>
-    <w:p>
-      <w:r>
-        <w:t>Sau khi có điểm trên hệ thống học sinh được phép xem điểm, xem lại bài thì, lời nhận xét của giáo viên</w:t>
-      </w:r>
-      <w:r>
-        <w:t>.</w:t>
-      </w:r>
-    </w:p>
-    <w:p>
-      <w:r>
-        <w:t>Nếu trường hợp thấy bài thi bị chấm sai thì học sinh yêu cầu phúc khảo</w:t>
-      </w:r>
-      <w:r>
-        <w:t>.</w:t>
-      </w:r>
-    </w:p>
-    <w:p>
-      <w:r>
-        <w:t xml:space="preserve">Phòng phúc khảo sẽ </w:t>
-      </w:r>
-      <w:r>
-        <w:t>tạo lịch chấm lại cho giáo viên cập nhật lên lịch</w:t>
-      </w:r>
-      <w:r>
-        <w:t xml:space="preserve"> công tác của giáo viên</w:t>
-      </w:r>
-    </w:p>
-    <w:p>
-      <w:r>
-        <w:t>Giáo viên chấm thi</w:t>
-      </w:r>
-      <w:r>
-        <w:t xml:space="preserve"> </w:t>
-      </w:r>
-      <w:r>
-        <w:t>sẽ chấm lại</w:t>
-      </w:r>
-      <w:r>
-        <w:t xml:space="preserve"> bài thi</w:t>
-      </w:r>
-      <w:r>
-        <w:t>. Nếu trường hợp bị chấm sai thì giáo viên cập nhật lại điểm của học sinh trên hệ thống</w:t>
-      </w:r>
-      <w:r>
-        <w:t>, hệ thống sẽ thông lại cho học sinh. Nếu trường hợp chấm đúng sẽ thông báo cho học sinh là chấm đúng rồi</w:t>
-      </w:r>
-      <w:r>
-        <w:t>. Kèm theo thông tin giao viên đã chấm bài</w:t>
-      </w:r>
-    </w:p>
-    <w:p>
-      <w:r>
-        <w:t>Khi thi học kỳ Giáo viên sẽ soạn đề thi học kỳ giử lên phòng đạo tạo trường, phòng tạo sẽ chọn đề thi và tạo phòng thi học kỳ cho học sinh, chọn các giáo viên chấm thi</w:t>
-      </w:r>
-      <w:r>
-        <w:t xml:space="preserve"> cho các bài thì đó giao viên chấm thi không được biết bài làm đó là của ai. Sau khi chấm xong phòng đạo tạo sẽ cập nhật điểm học kỳ trên hệ thống</w:t>
-      </w:r>
-    </w:p>
-    <w:p>
-      <w:r>
-        <w:t>G</w:t>
-      </w:r>
-      <w:r>
-        <w:t>iáo viên thông qua lịch công tác của mình sẽ biết được bài thi cần chấm</w:t>
-      </w:r>
-      <w:r>
-        <w:t xml:space="preserve"> và thời gian phải hoàn thành</w:t>
-      </w:r>
-    </w:p>
-    <w:p>
-      <w:r>
-        <w:t>Khi qua thời gian phúc khảo thì giáo viên sẽ tạo</w:t>
-      </w:r>
-      <w:r>
-        <w:t xml:space="preserve"> được</w:t>
-      </w:r>
-      <w:r>
-        <w:t xml:space="preserve"> báo cáo file word giử để lên phòng đạo tạo</w:t>
-      </w:r>
-      <w:r>
-        <w:t>.</w:t>
-      </w:r>
-      <w:r>
-        <w:t xml:space="preserve"> </w:t>
+    </w:p>
+    <w:p>
+      <w:r>
+        <w:t>Trường hợp học sinh bị thôi học, nghỉ học người quản lý sẽ xoá tài khoản của học sinh ra khỏi hệ thống</w:t>
+      </w:r>
+    </w:p>
+    <w:p>
+      <w:r>
+        <w:lastRenderedPageBreak/>
+        <w:t xml:space="preserve">Trường hợp có học sinh mới thì người quản lý </w:t>
+      </w:r>
+      <w:r>
+        <w:t>sẽ cấp tài khoản cho hs đó</w:t>
       </w:r>
     </w:p>
     <w:p/>
     <w:p>
       <w:r>
-        <w:t xml:space="preserve">Giáo viên và </w:t>
-      </w:r>
-      <w:r>
-        <w:t xml:space="preserve">Học sinh </w:t>
-      </w:r>
-      <w:r>
-        <w:t>được thay đổi mật khẩu</w:t>
-      </w:r>
-      <w:r>
-        <w:t xml:space="preserve"> và ảnh đại diện</w:t>
-      </w:r>
-    </w:p>
+        <w:t>Giáo viên và Học sinh được thay đổi mật khẩu và ảnh đại diện</w:t>
+      </w:r>
+    </w:p>
+    <w:p/>
     <w:p/>
     <w:sectPr>
       <w:pgSz w:w="11907" w:h="16840" w:code="9"/>
@@ -620,7 +505,7 @@
   <w:style w:type="paragraph" w:default="1" w:styleId="Normal">
     <w:name w:val="Normal"/>
     <w:qFormat/>
-    <w:rsid w:val="00B602FD"/>
+    <w:rsid w:val="000930AE"/>
     <w:pPr>
       <w:spacing w:line="324" w:lineRule="auto"/>
       <w:jc w:val="both"/>

</xml_diff>